<commit_message>
Added Design Principles paragraph to report
</commit_message>
<xml_diff>
--- a/CZ2002 Report.docx
+++ b/CZ2002 Report.docx
@@ -113,7 +113,19 @@
         <w:rPr>
           <w:rFonts w:ascii="Times New Roman" w:hAnsi="Times New Roman" w:cs="Times New Roman"/>
         </w:rPr>
-        <w:t>Design……………………………………………………………………………………</w:t>
+        <w:t>Design</w:t>
+      </w:r>
+      <w:r>
+        <w:rPr>
+          <w:rFonts w:ascii="Times New Roman" w:hAnsi="Times New Roman" w:cs="Times New Roman"/>
+        </w:rPr>
+        <w:t xml:space="preserve"> Principles</w:t>
+      </w:r>
+      <w:r>
+        <w:rPr>
+          <w:rFonts w:ascii="Times New Roman" w:hAnsi="Times New Roman" w:cs="Times New Roman"/>
+        </w:rPr>
+        <w:t>…………………………………………………………………………</w:t>
       </w:r>
     </w:p>
     <w:p>
@@ -121,7 +133,7 @@
         <w:pStyle w:val="ListParagraph"/>
         <w:numPr>
           <w:ilvl w:val="0"/>
-          <w:numId w:val="3"/>
+          <w:numId w:val="4"/>
         </w:numPr>
         <w:spacing w:line="360" w:lineRule="auto"/>
         <w:rPr>
@@ -132,22 +144,83 @@
         <w:rPr>
           <w:rFonts w:ascii="Times New Roman" w:hAnsi="Times New Roman" w:cs="Times New Roman"/>
         </w:rPr>
-        <w:t>Design Principles</w:t>
-      </w:r>
-    </w:p>
-    <w:p>
-      <w:pPr>
-        <w:spacing w:line="360" w:lineRule="auto"/>
-        <w:ind w:left="1080"/>
-        <w:rPr>
-          <w:rFonts w:ascii="Times New Roman" w:hAnsi="Times New Roman" w:cs="Times New Roman"/>
-        </w:rPr>
-      </w:pPr>
-      <w:r>
-        <w:rPr>
-          <w:rFonts w:ascii="Times New Roman" w:hAnsi="Times New Roman" w:cs="Times New Roman"/>
-        </w:rPr>
-        <w:t xml:space="preserve">a.1. </w:t>
+        <w:t>Single Responsibility Principle</w:t>
+      </w:r>
+    </w:p>
+    <w:p>
+      <w:pPr>
+        <w:pStyle w:val="ListParagraph"/>
+        <w:numPr>
+          <w:ilvl w:val="0"/>
+          <w:numId w:val="4"/>
+        </w:numPr>
+        <w:spacing w:line="360" w:lineRule="auto"/>
+        <w:rPr>
+          <w:rFonts w:ascii="Times New Roman" w:hAnsi="Times New Roman" w:cs="Times New Roman"/>
+        </w:rPr>
+      </w:pPr>
+      <w:r>
+        <w:rPr>
+          <w:rFonts w:ascii="Times New Roman" w:hAnsi="Times New Roman" w:cs="Times New Roman"/>
+        </w:rPr>
+        <w:t>Open-Closed Principle</w:t>
+      </w:r>
+    </w:p>
+    <w:p>
+      <w:pPr>
+        <w:pStyle w:val="ListParagraph"/>
+        <w:numPr>
+          <w:ilvl w:val="0"/>
+          <w:numId w:val="4"/>
+        </w:numPr>
+        <w:spacing w:line="360" w:lineRule="auto"/>
+        <w:rPr>
+          <w:rFonts w:ascii="Times New Roman" w:hAnsi="Times New Roman" w:cs="Times New Roman"/>
+        </w:rPr>
+      </w:pPr>
+      <w:r>
+        <w:rPr>
+          <w:rFonts w:ascii="Times New Roman" w:hAnsi="Times New Roman" w:cs="Times New Roman"/>
+        </w:rPr>
+        <w:t>Liskov’s Substitution Principle</w:t>
+      </w:r>
+    </w:p>
+    <w:p>
+      <w:pPr>
+        <w:pStyle w:val="ListParagraph"/>
+        <w:numPr>
+          <w:ilvl w:val="0"/>
+          <w:numId w:val="4"/>
+        </w:numPr>
+        <w:spacing w:line="360" w:lineRule="auto"/>
+        <w:rPr>
+          <w:rFonts w:ascii="Times New Roman" w:hAnsi="Times New Roman" w:cs="Times New Roman"/>
+        </w:rPr>
+      </w:pPr>
+      <w:r>
+        <w:rPr>
+          <w:rFonts w:ascii="Times New Roman" w:hAnsi="Times New Roman" w:cs="Times New Roman"/>
+        </w:rPr>
+        <w:t>Interface Segregation Principle</w:t>
+      </w:r>
+    </w:p>
+    <w:p>
+      <w:pPr>
+        <w:pStyle w:val="ListParagraph"/>
+        <w:numPr>
+          <w:ilvl w:val="0"/>
+          <w:numId w:val="4"/>
+        </w:numPr>
+        <w:spacing w:line="360" w:lineRule="auto"/>
+        <w:rPr>
+          <w:rFonts w:ascii="Times New Roman" w:hAnsi="Times New Roman" w:cs="Times New Roman"/>
+        </w:rPr>
+      </w:pPr>
+      <w:r>
+        <w:rPr>
+          <w:rFonts w:ascii="Times New Roman" w:hAnsi="Times New Roman" w:cs="Times New Roman"/>
+        </w:rPr>
+        <w:t>Dependency Injection Principle</w:t>
       </w:r>
     </w:p>
     <w:p>
@@ -193,7 +266,13 @@
         <w:rPr>
           <w:rFonts w:ascii="Times New Roman" w:hAnsi="Times New Roman" w:cs="Times New Roman"/>
         </w:rPr>
-        <w:t>UML Sequence Diagram…………………………………………………………</w:t>
+        <w:t>UML Sequence Diagram……………………………………………………………</w:t>
+      </w:r>
+      <w:r>
+        <w:rPr>
+          <w:rFonts w:ascii="Times New Roman" w:hAnsi="Times New Roman" w:cs="Times New Roman"/>
+        </w:rPr>
+        <w:t>…</w:t>
       </w:r>
       <w:proofErr w:type="gramStart"/>
       <w:r>
@@ -220,26 +299,8 @@
         <w:rPr>
           <w:rFonts w:ascii="Times New Roman" w:hAnsi="Times New Roman" w:cs="Times New Roman"/>
         </w:rPr>
-        <w:t>Test Results……………………………………………………………………………</w:t>
-      </w:r>
-      <w:proofErr w:type="gramStart"/>
-      <w:r>
-        <w:rPr>
-          <w:rFonts w:ascii="Times New Roman" w:hAnsi="Times New Roman" w:cs="Times New Roman"/>
-        </w:rPr>
-        <w:t>…..</w:t>
-      </w:r>
-      <w:proofErr w:type="gramEnd"/>
-    </w:p>
-    <w:p>
-      <w:pPr>
-        <w:spacing w:line="360" w:lineRule="auto"/>
-        <w:rPr>
-          <w:rFonts w:ascii="Times New Roman" w:hAnsi="Times New Roman" w:cs="Times New Roman"/>
-          <w:b/>
-          <w:bCs/>
-        </w:rPr>
-      </w:pPr>
+        <w:t>Test cases and Results………………………………………………………………………</w:t>
+      </w:r>
       <w:r>
         <w:rPr>
           <w:rFonts w:ascii="Times New Roman" w:hAnsi="Times New Roman" w:cs="Times New Roman"/>
@@ -307,6 +368,97 @@
           <w:rFonts w:ascii="Times New Roman" w:hAnsi="Times New Roman" w:cs="Times New Roman"/>
         </w:rPr>
         <w:t xml:space="preserve"> used by restaurant staff to allow an easier workflow of tracking various tasks, as much of the information is stored and managed by the computer as opposed to manual analogue bookkeeping. This report discusses the design principles and considerations of a particular implementation of the RRPSS, as well as demonstrating its effectiveness with testcases.</w:t>
+      </w:r>
+    </w:p>
+    <w:p>
+      <w:pPr>
+        <w:pStyle w:val="ListParagraph"/>
+        <w:numPr>
+          <w:ilvl w:val="0"/>
+          <w:numId w:val="2"/>
+        </w:numPr>
+        <w:spacing w:line="360" w:lineRule="auto"/>
+        <w:rPr>
+          <w:rFonts w:ascii="Times New Roman" w:hAnsi="Times New Roman" w:cs="Times New Roman"/>
+        </w:rPr>
+      </w:pPr>
+      <w:r>
+        <w:rPr>
+          <w:rFonts w:ascii="Times New Roman" w:hAnsi="Times New Roman" w:cs="Times New Roman"/>
+          <w:b/>
+          <w:bCs/>
+        </w:rPr>
+        <w:t>Design Principles</w:t>
+      </w:r>
+    </w:p>
+    <w:p>
+      <w:pPr>
+        <w:spacing w:line="360" w:lineRule="auto"/>
+        <w:rPr>
+          <w:rFonts w:ascii="Times New Roman" w:hAnsi="Times New Roman" w:cs="Times New Roman"/>
+        </w:rPr>
+      </w:pPr>
+      <w:r>
+        <w:rPr>
+          <w:rFonts w:ascii="Times New Roman" w:hAnsi="Times New Roman" w:cs="Times New Roman"/>
+        </w:rPr>
+        <w:t xml:space="preserve">A </w:t>
+      </w:r>
+      <w:r>
+        <w:rPr>
+          <w:rFonts w:ascii="Times New Roman" w:hAnsi="Times New Roman" w:cs="Times New Roman"/>
+        </w:rPr>
+        <w:t>well-designed</w:t>
+      </w:r>
+      <w:r>
+        <w:rPr>
+          <w:rFonts w:ascii="Times New Roman" w:hAnsi="Times New Roman" w:cs="Times New Roman"/>
+        </w:rPr>
+        <w:t xml:space="preserve"> application is one that shows modularity an</w:t>
+      </w:r>
+      <w:r>
+        <w:rPr>
+          <w:rFonts w:ascii="Times New Roman" w:hAnsi="Times New Roman" w:cs="Times New Roman"/>
+        </w:rPr>
+        <w:t>d</w:t>
+      </w:r>
+      <w:r>
+        <w:rPr>
+          <w:rFonts w:ascii="Times New Roman" w:hAnsi="Times New Roman" w:cs="Times New Roman"/>
+        </w:rPr>
+        <w:t xml:space="preserve"> strong ease of modification and expansion. </w:t>
+      </w:r>
+      <w:r>
+        <w:rPr>
+          <w:rFonts w:ascii="Times New Roman" w:hAnsi="Times New Roman" w:cs="Times New Roman"/>
+        </w:rPr>
+        <w:t xml:space="preserve">In the RRPSS system, there are many different elements that are conceptually different entities, but there are many dependencies between them. The design principles implemented aim to manage these dependencies in a way to ensure that the core framework is </w:t>
+      </w:r>
+      <w:proofErr w:type="gramStart"/>
+      <w:r>
+        <w:rPr>
+          <w:rFonts w:ascii="Times New Roman" w:hAnsi="Times New Roman" w:cs="Times New Roman"/>
+        </w:rPr>
+        <w:t>future-proof</w:t>
+      </w:r>
+      <w:proofErr w:type="gramEnd"/>
+      <w:r>
+        <w:rPr>
+          <w:rFonts w:ascii="Times New Roman" w:hAnsi="Times New Roman" w:cs="Times New Roman"/>
+        </w:rPr>
+        <w:t>, where</w:t>
+      </w:r>
+      <w:r>
+        <w:rPr>
+          <w:rFonts w:ascii="Times New Roman" w:hAnsi="Times New Roman" w:cs="Times New Roman"/>
+        </w:rPr>
+        <w:t xml:space="preserve"> changes or additions to certain subsets of the system will not result in any radical changes to the core system and its working principles.</w:t>
+      </w:r>
+      <w:r>
+        <w:rPr>
+          <w:rFonts w:ascii="Times New Roman" w:hAnsi="Times New Roman" w:cs="Times New Roman"/>
+        </w:rPr>
+        <w:t xml:space="preserve"> </w:t>
       </w:r>
     </w:p>
     <w:p>
@@ -340,8 +492,8 @@
   <w:abstractNum w:abstractNumId="0" w15:restartNumberingAfterBreak="0">
     <w:nsid w:val="118D1063"/>
     <w:multiLevelType w:val="hybridMultilevel"/>
-    <w:tmpl w:val="0ED2076C"/>
-    <w:lvl w:ilvl="0" w:tplc="E31E95B0">
+    <w:tmpl w:val="BE2E7A0C"/>
+    <w:lvl w:ilvl="0" w:tplc="AF586C20">
       <w:start w:val="1"/>
       <w:numFmt w:val="upperRoman"/>
       <w:lvlText w:val="%1."/>
@@ -351,6 +503,8 @@
       </w:pPr>
       <w:rPr>
         <w:rFonts w:hint="default"/>
+        <w:b/>
+        <w:bCs/>
       </w:rPr>
     </w:lvl>
     <w:lvl w:ilvl="1" w:tplc="48090019" w:tentative="1">
@@ -427,6 +581,95 @@
     </w:lvl>
   </w:abstractNum>
   <w:abstractNum w:abstractNumId="1" w15:restartNumberingAfterBreak="0">
+    <w:nsid w:val="17D17096"/>
+    <w:multiLevelType w:val="hybridMultilevel"/>
+    <w:tmpl w:val="DA72C1E8"/>
+    <w:lvl w:ilvl="0" w:tplc="6486C644">
+      <w:start w:val="1"/>
+      <w:numFmt w:val="lowerLetter"/>
+      <w:lvlText w:val="%1."/>
+      <w:lvlJc w:val="left"/>
+      <w:pPr>
+        <w:ind w:left="1440" w:hanging="360"/>
+      </w:pPr>
+      <w:rPr>
+        <w:rFonts w:ascii="Times New Roman" w:eastAsiaTheme="minorEastAsia" w:hAnsi="Times New Roman" w:cs="Times New Roman"/>
+      </w:rPr>
+    </w:lvl>
+    <w:lvl w:ilvl="1" w:tplc="48090019" w:tentative="1">
+      <w:start w:val="1"/>
+      <w:numFmt w:val="lowerLetter"/>
+      <w:lvlText w:val="%2."/>
+      <w:lvlJc w:val="left"/>
+      <w:pPr>
+        <w:ind w:left="2160" w:hanging="360"/>
+      </w:pPr>
+    </w:lvl>
+    <w:lvl w:ilvl="2" w:tplc="4809001B" w:tentative="1">
+      <w:start w:val="1"/>
+      <w:numFmt w:val="lowerRoman"/>
+      <w:lvlText w:val="%3."/>
+      <w:lvlJc w:val="right"/>
+      <w:pPr>
+        <w:ind w:left="2880" w:hanging="180"/>
+      </w:pPr>
+    </w:lvl>
+    <w:lvl w:ilvl="3" w:tplc="4809000F" w:tentative="1">
+      <w:start w:val="1"/>
+      <w:numFmt w:val="decimal"/>
+      <w:lvlText w:val="%4."/>
+      <w:lvlJc w:val="left"/>
+      <w:pPr>
+        <w:ind w:left="3600" w:hanging="360"/>
+      </w:pPr>
+    </w:lvl>
+    <w:lvl w:ilvl="4" w:tplc="48090019" w:tentative="1">
+      <w:start w:val="1"/>
+      <w:numFmt w:val="lowerLetter"/>
+      <w:lvlText w:val="%5."/>
+      <w:lvlJc w:val="left"/>
+      <w:pPr>
+        <w:ind w:left="4320" w:hanging="360"/>
+      </w:pPr>
+    </w:lvl>
+    <w:lvl w:ilvl="5" w:tplc="4809001B" w:tentative="1">
+      <w:start w:val="1"/>
+      <w:numFmt w:val="lowerRoman"/>
+      <w:lvlText w:val="%6."/>
+      <w:lvlJc w:val="right"/>
+      <w:pPr>
+        <w:ind w:left="5040" w:hanging="180"/>
+      </w:pPr>
+    </w:lvl>
+    <w:lvl w:ilvl="6" w:tplc="4809000F" w:tentative="1">
+      <w:start w:val="1"/>
+      <w:numFmt w:val="decimal"/>
+      <w:lvlText w:val="%7."/>
+      <w:lvlJc w:val="left"/>
+      <w:pPr>
+        <w:ind w:left="5760" w:hanging="360"/>
+      </w:pPr>
+    </w:lvl>
+    <w:lvl w:ilvl="7" w:tplc="48090019" w:tentative="1">
+      <w:start w:val="1"/>
+      <w:numFmt w:val="lowerLetter"/>
+      <w:lvlText w:val="%8."/>
+      <w:lvlJc w:val="left"/>
+      <w:pPr>
+        <w:ind w:left="6480" w:hanging="360"/>
+      </w:pPr>
+    </w:lvl>
+    <w:lvl w:ilvl="8" w:tplc="4809001B" w:tentative="1">
+      <w:start w:val="1"/>
+      <w:numFmt w:val="lowerRoman"/>
+      <w:lvlText w:val="%9."/>
+      <w:lvlJc w:val="right"/>
+      <w:pPr>
+        <w:ind w:left="7200" w:hanging="180"/>
+      </w:pPr>
+    </w:lvl>
+  </w:abstractNum>
+  <w:abstractNum w:abstractNumId="2" w15:restartNumberingAfterBreak="0">
     <w:nsid w:val="1E8C10C5"/>
     <w:multiLevelType w:val="hybridMultilevel"/>
     <w:tmpl w:val="3FE0E90C"/>
@@ -515,7 +758,7 @@
       </w:pPr>
     </w:lvl>
   </w:abstractNum>
-  <w:abstractNum w:abstractNumId="2" w15:restartNumberingAfterBreak="0">
+  <w:abstractNum w:abstractNumId="3" w15:restartNumberingAfterBreak="0">
     <w:nsid w:val="20DE14C2"/>
     <w:multiLevelType w:val="hybridMultilevel"/>
     <w:tmpl w:val="A412C0CA"/>
@@ -605,13 +848,16 @@
     </w:lvl>
   </w:abstractNum>
   <w:num w:numId="1">
-    <w:abstractNumId w:val="1"/>
+    <w:abstractNumId w:val="2"/>
   </w:num>
   <w:num w:numId="2">
     <w:abstractNumId w:val="0"/>
   </w:num>
   <w:num w:numId="3">
-    <w:abstractNumId w:val="2"/>
+    <w:abstractNumId w:val="3"/>
+  </w:num>
+  <w:num w:numId="4">
+    <w:abstractNumId w:val="1"/>
   </w:num>
 </w:numbering>
 </file>

</xml_diff>

<commit_message>
Added paragraph for Open-Closed Principle
</commit_message>
<xml_diff>
--- a/CZ2002 Report.docx
+++ b/CZ2002 Report.docx
@@ -178,11 +178,19 @@
           <w:rFonts w:ascii="Times New Roman" w:hAnsi="Times New Roman" w:cs="Times New Roman"/>
         </w:rPr>
       </w:pPr>
-      <w:r>
-        <w:rPr>
-          <w:rFonts w:ascii="Times New Roman" w:hAnsi="Times New Roman" w:cs="Times New Roman"/>
-        </w:rPr>
-        <w:t>Liskov’s Substitution Principle</w:t>
+      <w:proofErr w:type="spellStart"/>
+      <w:r>
+        <w:rPr>
+          <w:rFonts w:ascii="Times New Roman" w:hAnsi="Times New Roman" w:cs="Times New Roman"/>
+        </w:rPr>
+        <w:t>Liskov’s</w:t>
+      </w:r>
+      <w:proofErr w:type="spellEnd"/>
+      <w:r>
+        <w:rPr>
+          <w:rFonts w:ascii="Times New Roman" w:hAnsi="Times New Roman" w:cs="Times New Roman"/>
+        </w:rPr>
+        <w:t xml:space="preserve"> Substitution Principle</w:t>
       </w:r>
     </w:p>
     <w:p>
@@ -239,16 +247,8 @@
         <w:rPr>
           <w:rFonts w:ascii="Times New Roman" w:hAnsi="Times New Roman" w:cs="Times New Roman"/>
         </w:rPr>
-        <w:t>UML Diagram…………………………………………………………………………</w:t>
-      </w:r>
-      <w:proofErr w:type="gramStart"/>
-      <w:r>
-        <w:rPr>
-          <w:rFonts w:ascii="Times New Roman" w:hAnsi="Times New Roman" w:cs="Times New Roman"/>
-        </w:rPr>
-        <w:t>…..</w:t>
-      </w:r>
-      <w:proofErr w:type="gramEnd"/>
+        <w:t>UML Diagram……………………………………………………………………………..</w:t>
+      </w:r>
     </w:p>
     <w:p>
       <w:pPr>
@@ -272,16 +272,8 @@
         <w:rPr>
           <w:rFonts w:ascii="Times New Roman" w:hAnsi="Times New Roman" w:cs="Times New Roman"/>
         </w:rPr>
-        <w:t>…</w:t>
-      </w:r>
-      <w:proofErr w:type="gramStart"/>
-      <w:r>
-        <w:rPr>
-          <w:rFonts w:ascii="Times New Roman" w:hAnsi="Times New Roman" w:cs="Times New Roman"/>
-        </w:rPr>
-        <w:t>…..</w:t>
-      </w:r>
-      <w:proofErr w:type="gramEnd"/>
+        <w:t>……..</w:t>
+      </w:r>
     </w:p>
     <w:p>
       <w:pPr>
@@ -432,21 +424,7 @@
         <w:rPr>
           <w:rFonts w:ascii="Times New Roman" w:hAnsi="Times New Roman" w:cs="Times New Roman"/>
         </w:rPr>
-        <w:t xml:space="preserve">In the RRPSS system, there are many different elements that are conceptually different entities, but there are many dependencies between them. The design principles implemented aim to manage these dependencies in a way to ensure that the core framework is </w:t>
-      </w:r>
-      <w:proofErr w:type="gramStart"/>
-      <w:r>
-        <w:rPr>
-          <w:rFonts w:ascii="Times New Roman" w:hAnsi="Times New Roman" w:cs="Times New Roman"/>
-        </w:rPr>
-        <w:t>future-proof</w:t>
-      </w:r>
-      <w:proofErr w:type="gramEnd"/>
-      <w:r>
-        <w:rPr>
-          <w:rFonts w:ascii="Times New Roman" w:hAnsi="Times New Roman" w:cs="Times New Roman"/>
-        </w:rPr>
-        <w:t>, where</w:t>
+        <w:t>In the RRPSS system, there are many different elements that are conceptually different entities, but there are many dependencies between them. The design principles implemented aim to manage these dependencies in a way to ensure that the core framework is future-proof, where</w:t>
       </w:r>
       <w:r>
         <w:rPr>
@@ -454,20 +432,156 @@
         </w:rPr>
         <w:t xml:space="preserve"> changes or additions to certain subsets of the system will not result in any radical changes to the core system and its working principles.</w:t>
       </w:r>
-      <w:r>
-        <w:rPr>
-          <w:rFonts w:ascii="Times New Roman" w:hAnsi="Times New Roman" w:cs="Times New Roman"/>
+    </w:p>
+    <w:p>
+      <w:pPr>
+        <w:pStyle w:val="ListParagraph"/>
+        <w:numPr>
+          <w:ilvl w:val="0"/>
+          <w:numId w:val="6"/>
+        </w:numPr>
+        <w:spacing w:line="360" w:lineRule="auto"/>
+        <w:rPr>
+          <w:rFonts w:ascii="Times New Roman" w:hAnsi="Times New Roman" w:cs="Times New Roman"/>
+        </w:rPr>
+      </w:pPr>
+      <w:r>
+        <w:rPr>
+          <w:rFonts w:ascii="Times New Roman" w:hAnsi="Times New Roman" w:cs="Times New Roman"/>
+          <w:i/>
+          <w:iCs/>
+        </w:rPr>
+        <w:t>Single Responsibility Principle</w:t>
+      </w:r>
+      <w:r>
+        <w:rPr>
+          <w:rFonts w:ascii="Times New Roman" w:hAnsi="Times New Roman" w:cs="Times New Roman"/>
+          <w:i/>
+          <w:iCs/>
         </w:rPr>
         <w:t xml:space="preserve"> </w:t>
       </w:r>
     </w:p>
     <w:p>
       <w:pPr>
-        <w:spacing w:line="360" w:lineRule="auto"/>
-        <w:rPr>
-          <w:rFonts w:ascii="Times New Roman" w:hAnsi="Times New Roman" w:cs="Times New Roman"/>
-        </w:rPr>
-      </w:pPr>
+        <w:pStyle w:val="ListParagraph"/>
+        <w:spacing w:line="360" w:lineRule="auto"/>
+        <w:rPr>
+          <w:rFonts w:ascii="Times New Roman" w:hAnsi="Times New Roman" w:cs="Times New Roman"/>
+        </w:rPr>
+      </w:pPr>
+      <w:r>
+        <w:rPr>
+          <w:rFonts w:ascii="Times New Roman" w:hAnsi="Times New Roman" w:cs="Times New Roman"/>
+        </w:rPr>
+        <w:t xml:space="preserve">Responsibility under the Single Responsibility Principle (SRP) can be understood as “reason to change”; it states that a class or module should only have one responsibility. The reasoning behind this principle is that if a class has too many responsibilities, then naturally it will be undergoing many changes whenever modifications to one part of the class is required. This can put unrelated segments of the system at risk whenever another segment is being modified, as breaking the class due to one change will also affect other segments that the class aims to implement. To prevent such scenarios, identifying different responsibilities are important, and </w:t>
+      </w:r>
+      <w:r>
+        <w:rPr>
+          <w:rFonts w:ascii="Times New Roman" w:hAnsi="Times New Roman" w:cs="Times New Roman"/>
+        </w:rPr>
+        <w:t xml:space="preserve">different, separate classes should be implemented to handle differing responsibilities. </w:t>
+      </w:r>
+    </w:p>
+    <w:p>
+      <w:pPr>
+        <w:pStyle w:val="ListParagraph"/>
+        <w:spacing w:line="360" w:lineRule="auto"/>
+        <w:rPr>
+          <w:rFonts w:ascii="Times New Roman" w:hAnsi="Times New Roman" w:cs="Times New Roman"/>
+        </w:rPr>
+      </w:pPr>
+    </w:p>
+    <w:p>
+      <w:pPr>
+        <w:pStyle w:val="ListParagraph"/>
+        <w:numPr>
+          <w:ilvl w:val="0"/>
+          <w:numId w:val="6"/>
+        </w:numPr>
+        <w:spacing w:line="360" w:lineRule="auto"/>
+        <w:rPr>
+          <w:rFonts w:ascii="Times New Roman" w:hAnsi="Times New Roman" w:cs="Times New Roman"/>
+        </w:rPr>
+      </w:pPr>
+      <w:r>
+        <w:rPr>
+          <w:rFonts w:ascii="Times New Roman" w:hAnsi="Times New Roman" w:cs="Times New Roman"/>
+          <w:i/>
+          <w:iCs/>
+        </w:rPr>
+        <w:t>Open-Closed Principle</w:t>
+      </w:r>
+    </w:p>
+    <w:p>
+      <w:pPr>
+        <w:pStyle w:val="ListParagraph"/>
+        <w:spacing w:line="360" w:lineRule="auto"/>
+        <w:rPr>
+          <w:rFonts w:ascii="Times New Roman" w:hAnsi="Times New Roman" w:cs="Times New Roman"/>
+        </w:rPr>
+      </w:pPr>
+      <w:r>
+        <w:rPr>
+          <w:rFonts w:ascii="Times New Roman" w:hAnsi="Times New Roman" w:cs="Times New Roman"/>
+        </w:rPr>
+        <w:t xml:space="preserve">The Open-Closed Principle ensures that modules are </w:t>
+      </w:r>
+      <w:r>
+        <w:rPr>
+          <w:rFonts w:ascii="Times New Roman" w:hAnsi="Times New Roman" w:cs="Times New Roman"/>
+          <w:i/>
+          <w:iCs/>
+        </w:rPr>
+        <w:t xml:space="preserve">open for extension but closed for modification. </w:t>
+      </w:r>
+      <w:r>
+        <w:rPr>
+          <w:rFonts w:ascii="Times New Roman" w:hAnsi="Times New Roman" w:cs="Times New Roman"/>
+        </w:rPr>
+        <w:t xml:space="preserve">Open for extension allows us to add new features and standalone modifications as our needs arise, while closed for modification dictates that the original framework or source code template remains unchanged. This provides a layer of protection against unnecessary reliance between different modules/features. If the source code and template were to be modified in the process of implementing a new feature, these changes may end up causing unintended repercussions in other modules which may require parts of the original source code that has been changed. </w:t>
+      </w:r>
+      <w:r>
+        <w:rPr>
+          <w:rFonts w:ascii="Times New Roman" w:hAnsi="Times New Roman" w:cs="Times New Roman"/>
+        </w:rPr>
+        <w:t xml:space="preserve">The use of </w:t>
+      </w:r>
+      <w:r>
+        <w:rPr>
+          <w:rFonts w:ascii="Times New Roman" w:hAnsi="Times New Roman" w:cs="Times New Roman"/>
+          <w:i/>
+          <w:iCs/>
+        </w:rPr>
+        <w:t xml:space="preserve">interfaces </w:t>
+      </w:r>
+      <w:r>
+        <w:rPr>
+          <w:rFonts w:ascii="Times New Roman" w:hAnsi="Times New Roman" w:cs="Times New Roman"/>
+        </w:rPr>
+        <w:t xml:space="preserve">and </w:t>
+      </w:r>
+      <w:r>
+        <w:rPr>
+          <w:rFonts w:ascii="Times New Roman" w:hAnsi="Times New Roman" w:cs="Times New Roman"/>
+          <w:i/>
+          <w:iCs/>
+        </w:rPr>
+        <w:t xml:space="preserve">abstract classes </w:t>
+      </w:r>
+      <w:r>
+        <w:rPr>
+          <w:rFonts w:ascii="Times New Roman" w:hAnsi="Times New Roman" w:cs="Times New Roman"/>
+        </w:rPr>
+        <w:t xml:space="preserve">in the project </w:t>
+      </w:r>
+      <w:r>
+        <w:rPr>
+          <w:rFonts w:ascii="Times New Roman" w:hAnsi="Times New Roman" w:cs="Times New Roman"/>
+        </w:rPr>
+        <w:lastRenderedPageBreak/>
+        <w:t>facilitate the Open-Closed Principle implementation by ensuring different classes can implement different versions of abstract methods.</w:t>
+      </w:r>
     </w:p>
     <w:p>
       <w:pPr>
@@ -490,10 +604,10 @@
 <file path=word/numbering.xml><?xml version="1.0" encoding="utf-8"?>
 <w:numbering xmlns:wpc="http://schemas.microsoft.com/office/word/2010/wordprocessingCanvas" xmlns:cx="http://schemas.microsoft.com/office/drawing/2014/chartex" xmlns:cx1="http://schemas.microsoft.com/office/drawing/2015/9/8/chartex" xmlns:cx2="http://schemas.microsoft.com/office/drawing/2015/10/21/chartex" xmlns:cx3="http://schemas.microsoft.com/office/drawing/2016/5/9/chartex" xmlns:cx4="http://schemas.microsoft.com/office/drawing/2016/5/10/chartex" xmlns:cx5="http://schemas.microsoft.com/office/drawing/2016/5/11/chartex" xmlns:cx6="http://schemas.microsoft.com/office/drawing/2016/5/12/chartex" xmlns:cx7="http://schemas.microsoft.com/office/drawing/2016/5/13/chartex" xmlns:cx8="http://schemas.microsoft.com/office/drawing/2016/5/14/chartex" xmlns:mc="http://schemas.openxmlformats.org/markup-compatibility/2006" xmlns:aink="http://schemas.microsoft.com/office/drawing/2016/ink" xmlns:am3d="http://schemas.microsoft.com/office/drawing/2017/model3d" xmlns:o="urn:schemas-microsoft-com:office:office" xmlns:r="http://schemas.openxmlformats.org/officeDocument/2006/relationships" xmlns:m="http://schemas.openxmlformats.org/officeDocument/2006/math" xmlns:v="urn:schemas-microsoft-com:vml" xmlns:wp14="http://schemas.microsoft.com/office/word/2010/wordprocessingDrawing" xmlns:wp="http://schemas.openxmlformats.org/drawingml/2006/wordprocessingDrawing" xmlns:w10="urn:schemas-microsoft-com:office:word" xmlns:w="http://schemas.openxmlformats.org/wordprocessingml/2006/main" xmlns:w14="http://schemas.microsoft.com/office/word/2010/wordml" xmlns:w15="http://schemas.microsoft.com/office/word/2012/wordml" xmlns:w16cex="http://schemas.microsoft.com/office/word/2018/wordml/cex" xmlns:w16cid="http://schemas.microsoft.com/office/word/2016/wordml/cid" xmlns:w16="http://schemas.microsoft.com/office/word/2018/wordml" xmlns:w16sdtdh="http://schemas.microsoft.com/office/word/2020/wordml/sdtdatahash" xmlns:w16se="http://schemas.microsoft.com/office/word/2015/wordml/symex" xmlns:wpg="http://schemas.microsoft.com/office/word/2010/wordprocessingGroup" xmlns:wpi="http://schemas.microsoft.com/office/word/2010/wordprocessingInk" xmlns:wne="http://schemas.microsoft.com/office/word/2006/wordml" xmlns:wps="http://schemas.microsoft.com/office/word/2010/wordprocessingShape" mc:Ignorable="w14 w15 w16se w16cid w16 w16cex w16sdtdh wp14">
   <w:abstractNum w:abstractNumId="0" w15:restartNumberingAfterBreak="0">
-    <w:nsid w:val="118D1063"/>
+    <w:nsid w:val="019551CA"/>
     <w:multiLevelType w:val="hybridMultilevel"/>
-    <w:tmpl w:val="BE2E7A0C"/>
-    <w:lvl w:ilvl="0" w:tplc="AF586C20">
+    <w:tmpl w:val="71C0636E"/>
+    <w:lvl w:ilvl="0" w:tplc="FFFFFFFF">
       <w:start w:val="1"/>
       <w:numFmt w:val="upperRoman"/>
       <w:lvlText w:val="%1."/>
@@ -507,7 +621,7 @@
         <w:bCs/>
       </w:rPr>
     </w:lvl>
-    <w:lvl w:ilvl="1" w:tplc="48090019" w:tentative="1">
+    <w:lvl w:ilvl="1" w:tplc="FFFFFFFF" w:tentative="1">
       <w:start w:val="1"/>
       <w:numFmt w:val="lowerLetter"/>
       <w:lvlText w:val="%2."/>
@@ -516,7 +630,7 @@
         <w:ind w:left="1440" w:hanging="360"/>
       </w:pPr>
     </w:lvl>
-    <w:lvl w:ilvl="2" w:tplc="4809001B" w:tentative="1">
+    <w:lvl w:ilvl="2" w:tplc="FFFFFFFF" w:tentative="1">
       <w:start w:val="1"/>
       <w:numFmt w:val="lowerRoman"/>
       <w:lvlText w:val="%3."/>
@@ -525,7 +639,7 @@
         <w:ind w:left="2160" w:hanging="180"/>
       </w:pPr>
     </w:lvl>
-    <w:lvl w:ilvl="3" w:tplc="4809000F" w:tentative="1">
+    <w:lvl w:ilvl="3" w:tplc="FFFFFFFF" w:tentative="1">
       <w:start w:val="1"/>
       <w:numFmt w:val="decimal"/>
       <w:lvlText w:val="%4."/>
@@ -534,7 +648,7 @@
         <w:ind w:left="2880" w:hanging="360"/>
       </w:pPr>
     </w:lvl>
-    <w:lvl w:ilvl="4" w:tplc="48090019" w:tentative="1">
+    <w:lvl w:ilvl="4" w:tplc="FFFFFFFF" w:tentative="1">
       <w:start w:val="1"/>
       <w:numFmt w:val="lowerLetter"/>
       <w:lvlText w:val="%5."/>
@@ -543,7 +657,7 @@
         <w:ind w:left="3600" w:hanging="360"/>
       </w:pPr>
     </w:lvl>
-    <w:lvl w:ilvl="5" w:tplc="4809001B" w:tentative="1">
+    <w:lvl w:ilvl="5" w:tplc="FFFFFFFF" w:tentative="1">
       <w:start w:val="1"/>
       <w:numFmt w:val="lowerRoman"/>
       <w:lvlText w:val="%6."/>
@@ -552,7 +666,7 @@
         <w:ind w:left="4320" w:hanging="180"/>
       </w:pPr>
     </w:lvl>
-    <w:lvl w:ilvl="6" w:tplc="4809000F" w:tentative="1">
+    <w:lvl w:ilvl="6" w:tplc="FFFFFFFF" w:tentative="1">
       <w:start w:val="1"/>
       <w:numFmt w:val="decimal"/>
       <w:lvlText w:val="%7."/>
@@ -561,7 +675,7 @@
         <w:ind w:left="5040" w:hanging="360"/>
       </w:pPr>
     </w:lvl>
-    <w:lvl w:ilvl="7" w:tplc="48090019" w:tentative="1">
+    <w:lvl w:ilvl="7" w:tplc="FFFFFFFF" w:tentative="1">
       <w:start w:val="1"/>
       <w:numFmt w:val="lowerLetter"/>
       <w:lvlText w:val="%8."/>
@@ -570,7 +684,7 @@
         <w:ind w:left="5760" w:hanging="360"/>
       </w:pPr>
     </w:lvl>
-    <w:lvl w:ilvl="8" w:tplc="4809001B" w:tentative="1">
+    <w:lvl w:ilvl="8" w:tplc="FFFFFFFF" w:tentative="1">
       <w:start w:val="1"/>
       <w:numFmt w:val="lowerRoman"/>
       <w:lvlText w:val="%9."/>
@@ -581,6 +695,97 @@
     </w:lvl>
   </w:abstractNum>
   <w:abstractNum w:abstractNumId="1" w15:restartNumberingAfterBreak="0">
+    <w:nsid w:val="118D1063"/>
+    <w:multiLevelType w:val="hybridMultilevel"/>
+    <w:tmpl w:val="71C0636E"/>
+    <w:lvl w:ilvl="0" w:tplc="AF586C20">
+      <w:start w:val="1"/>
+      <w:numFmt w:val="upperRoman"/>
+      <w:lvlText w:val="%1."/>
+      <w:lvlJc w:val="left"/>
+      <w:pPr>
+        <w:ind w:left="1080" w:hanging="720"/>
+      </w:pPr>
+      <w:rPr>
+        <w:rFonts w:hint="default"/>
+        <w:b/>
+        <w:bCs/>
+      </w:rPr>
+    </w:lvl>
+    <w:lvl w:ilvl="1" w:tplc="48090019" w:tentative="1">
+      <w:start w:val="1"/>
+      <w:numFmt w:val="lowerLetter"/>
+      <w:lvlText w:val="%2."/>
+      <w:lvlJc w:val="left"/>
+      <w:pPr>
+        <w:ind w:left="1440" w:hanging="360"/>
+      </w:pPr>
+    </w:lvl>
+    <w:lvl w:ilvl="2" w:tplc="4809001B" w:tentative="1">
+      <w:start w:val="1"/>
+      <w:numFmt w:val="lowerRoman"/>
+      <w:lvlText w:val="%3."/>
+      <w:lvlJc w:val="right"/>
+      <w:pPr>
+        <w:ind w:left="2160" w:hanging="180"/>
+      </w:pPr>
+    </w:lvl>
+    <w:lvl w:ilvl="3" w:tplc="4809000F" w:tentative="1">
+      <w:start w:val="1"/>
+      <w:numFmt w:val="decimal"/>
+      <w:lvlText w:val="%4."/>
+      <w:lvlJc w:val="left"/>
+      <w:pPr>
+        <w:ind w:left="2880" w:hanging="360"/>
+      </w:pPr>
+    </w:lvl>
+    <w:lvl w:ilvl="4" w:tplc="48090019" w:tentative="1">
+      <w:start w:val="1"/>
+      <w:numFmt w:val="lowerLetter"/>
+      <w:lvlText w:val="%5."/>
+      <w:lvlJc w:val="left"/>
+      <w:pPr>
+        <w:ind w:left="3600" w:hanging="360"/>
+      </w:pPr>
+    </w:lvl>
+    <w:lvl w:ilvl="5" w:tplc="4809001B" w:tentative="1">
+      <w:start w:val="1"/>
+      <w:numFmt w:val="lowerRoman"/>
+      <w:lvlText w:val="%6."/>
+      <w:lvlJc w:val="right"/>
+      <w:pPr>
+        <w:ind w:left="4320" w:hanging="180"/>
+      </w:pPr>
+    </w:lvl>
+    <w:lvl w:ilvl="6" w:tplc="4809000F" w:tentative="1">
+      <w:start w:val="1"/>
+      <w:numFmt w:val="decimal"/>
+      <w:lvlText w:val="%7."/>
+      <w:lvlJc w:val="left"/>
+      <w:pPr>
+        <w:ind w:left="5040" w:hanging="360"/>
+      </w:pPr>
+    </w:lvl>
+    <w:lvl w:ilvl="7" w:tplc="48090019" w:tentative="1">
+      <w:start w:val="1"/>
+      <w:numFmt w:val="lowerLetter"/>
+      <w:lvlText w:val="%8."/>
+      <w:lvlJc w:val="left"/>
+      <w:pPr>
+        <w:ind w:left="5760" w:hanging="360"/>
+      </w:pPr>
+    </w:lvl>
+    <w:lvl w:ilvl="8" w:tplc="4809001B" w:tentative="1">
+      <w:start w:val="1"/>
+      <w:numFmt w:val="lowerRoman"/>
+      <w:lvlText w:val="%9."/>
+      <w:lvlJc w:val="right"/>
+      <w:pPr>
+        <w:ind w:left="6480" w:hanging="180"/>
+      </w:pPr>
+    </w:lvl>
+  </w:abstractNum>
+  <w:abstractNum w:abstractNumId="2" w15:restartNumberingAfterBreak="0">
     <w:nsid w:val="17D17096"/>
     <w:multiLevelType w:val="hybridMultilevel"/>
     <w:tmpl w:val="DA72C1E8"/>
@@ -669,7 +874,7 @@
       </w:pPr>
     </w:lvl>
   </w:abstractNum>
-  <w:abstractNum w:abstractNumId="2" w15:restartNumberingAfterBreak="0">
+  <w:abstractNum w:abstractNumId="3" w15:restartNumberingAfterBreak="0">
     <w:nsid w:val="1E8C10C5"/>
     <w:multiLevelType w:val="hybridMultilevel"/>
     <w:tmpl w:val="3FE0E90C"/>
@@ -758,7 +963,7 @@
       </w:pPr>
     </w:lvl>
   </w:abstractNum>
-  <w:abstractNum w:abstractNumId="3" w15:restartNumberingAfterBreak="0">
+  <w:abstractNum w:abstractNumId="4" w15:restartNumberingAfterBreak="0">
     <w:nsid w:val="20DE14C2"/>
     <w:multiLevelType w:val="hybridMultilevel"/>
     <w:tmpl w:val="A412C0CA"/>
@@ -847,17 +1052,114 @@
       </w:pPr>
     </w:lvl>
   </w:abstractNum>
+  <w:abstractNum w:abstractNumId="5" w15:restartNumberingAfterBreak="0">
+    <w:nsid w:val="7D974AB0"/>
+    <w:multiLevelType w:val="hybridMultilevel"/>
+    <w:tmpl w:val="41A47D52"/>
+    <w:lvl w:ilvl="0" w:tplc="2A0EAB14">
+      <w:start w:val="1"/>
+      <w:numFmt w:val="lowerLetter"/>
+      <w:lvlText w:val="%1."/>
+      <w:lvlJc w:val="left"/>
+      <w:pPr>
+        <w:ind w:left="720" w:hanging="360"/>
+      </w:pPr>
+      <w:rPr>
+        <w:rFonts w:hint="default"/>
+        <w:i/>
+        <w:iCs/>
+      </w:rPr>
+    </w:lvl>
+    <w:lvl w:ilvl="1" w:tplc="48090019" w:tentative="1">
+      <w:start w:val="1"/>
+      <w:numFmt w:val="lowerLetter"/>
+      <w:lvlText w:val="%2."/>
+      <w:lvlJc w:val="left"/>
+      <w:pPr>
+        <w:ind w:left="1440" w:hanging="360"/>
+      </w:pPr>
+    </w:lvl>
+    <w:lvl w:ilvl="2" w:tplc="4809001B" w:tentative="1">
+      <w:start w:val="1"/>
+      <w:numFmt w:val="lowerRoman"/>
+      <w:lvlText w:val="%3."/>
+      <w:lvlJc w:val="right"/>
+      <w:pPr>
+        <w:ind w:left="2160" w:hanging="180"/>
+      </w:pPr>
+    </w:lvl>
+    <w:lvl w:ilvl="3" w:tplc="4809000F" w:tentative="1">
+      <w:start w:val="1"/>
+      <w:numFmt w:val="decimal"/>
+      <w:lvlText w:val="%4."/>
+      <w:lvlJc w:val="left"/>
+      <w:pPr>
+        <w:ind w:left="2880" w:hanging="360"/>
+      </w:pPr>
+    </w:lvl>
+    <w:lvl w:ilvl="4" w:tplc="48090019" w:tentative="1">
+      <w:start w:val="1"/>
+      <w:numFmt w:val="lowerLetter"/>
+      <w:lvlText w:val="%5."/>
+      <w:lvlJc w:val="left"/>
+      <w:pPr>
+        <w:ind w:left="3600" w:hanging="360"/>
+      </w:pPr>
+    </w:lvl>
+    <w:lvl w:ilvl="5" w:tplc="4809001B" w:tentative="1">
+      <w:start w:val="1"/>
+      <w:numFmt w:val="lowerRoman"/>
+      <w:lvlText w:val="%6."/>
+      <w:lvlJc w:val="right"/>
+      <w:pPr>
+        <w:ind w:left="4320" w:hanging="180"/>
+      </w:pPr>
+    </w:lvl>
+    <w:lvl w:ilvl="6" w:tplc="4809000F" w:tentative="1">
+      <w:start w:val="1"/>
+      <w:numFmt w:val="decimal"/>
+      <w:lvlText w:val="%7."/>
+      <w:lvlJc w:val="left"/>
+      <w:pPr>
+        <w:ind w:left="5040" w:hanging="360"/>
+      </w:pPr>
+    </w:lvl>
+    <w:lvl w:ilvl="7" w:tplc="48090019" w:tentative="1">
+      <w:start w:val="1"/>
+      <w:numFmt w:val="lowerLetter"/>
+      <w:lvlText w:val="%8."/>
+      <w:lvlJc w:val="left"/>
+      <w:pPr>
+        <w:ind w:left="5760" w:hanging="360"/>
+      </w:pPr>
+    </w:lvl>
+    <w:lvl w:ilvl="8" w:tplc="4809001B" w:tentative="1">
+      <w:start w:val="1"/>
+      <w:numFmt w:val="lowerRoman"/>
+      <w:lvlText w:val="%9."/>
+      <w:lvlJc w:val="right"/>
+      <w:pPr>
+        <w:ind w:left="6480" w:hanging="180"/>
+      </w:pPr>
+    </w:lvl>
+  </w:abstractNum>
   <w:num w:numId="1">
+    <w:abstractNumId w:val="3"/>
+  </w:num>
+  <w:num w:numId="2">
+    <w:abstractNumId w:val="1"/>
+  </w:num>
+  <w:num w:numId="3">
+    <w:abstractNumId w:val="4"/>
+  </w:num>
+  <w:num w:numId="4">
     <w:abstractNumId w:val="2"/>
   </w:num>
-  <w:num w:numId="2">
+  <w:num w:numId="5">
     <w:abstractNumId w:val="0"/>
   </w:num>
-  <w:num w:numId="3">
-    <w:abstractNumId w:val="3"/>
-  </w:num>
-  <w:num w:numId="4">
-    <w:abstractNumId w:val="1"/>
+  <w:num w:numId="6">
+    <w:abstractNumId w:val="5"/>
   </w:num>
 </w:numbering>
 </file>

</xml_diff>

<commit_message>
Added Liskov's Substitution Principle and Interface Segregation Principle paragraphs
</commit_message>
<xml_diff>
--- a/CZ2002 Report.docx
+++ b/CZ2002 Report.docx
@@ -247,8 +247,16 @@
         <w:rPr>
           <w:rFonts w:ascii="Times New Roman" w:hAnsi="Times New Roman" w:cs="Times New Roman"/>
         </w:rPr>
-        <w:t>UML Diagram……………………………………………………………………………..</w:t>
-      </w:r>
+        <w:t>UML Diagram…………………………………………………………………………</w:t>
+      </w:r>
+      <w:proofErr w:type="gramStart"/>
+      <w:r>
+        <w:rPr>
+          <w:rFonts w:ascii="Times New Roman" w:hAnsi="Times New Roman" w:cs="Times New Roman"/>
+        </w:rPr>
+        <w:t>…..</w:t>
+      </w:r>
+      <w:proofErr w:type="gramEnd"/>
     </w:p>
     <w:p>
       <w:pPr>
@@ -272,8 +280,16 @@
         <w:rPr>
           <w:rFonts w:ascii="Times New Roman" w:hAnsi="Times New Roman" w:cs="Times New Roman"/>
         </w:rPr>
-        <w:t>……..</w:t>
-      </w:r>
+        <w:t>…</w:t>
+      </w:r>
+      <w:proofErr w:type="gramStart"/>
+      <w:r>
+        <w:rPr>
+          <w:rFonts w:ascii="Times New Roman" w:hAnsi="Times New Roman" w:cs="Times New Roman"/>
+        </w:rPr>
+        <w:t>…..</w:t>
+      </w:r>
+      <w:proofErr w:type="gramEnd"/>
     </w:p>
     <w:p>
       <w:pPr>
@@ -424,7 +440,21 @@
         <w:rPr>
           <w:rFonts w:ascii="Times New Roman" w:hAnsi="Times New Roman" w:cs="Times New Roman"/>
         </w:rPr>
-        <w:t>In the RRPSS system, there are many different elements that are conceptually different entities, but there are many dependencies between them. The design principles implemented aim to manage these dependencies in a way to ensure that the core framework is future-proof, where</w:t>
+        <w:t xml:space="preserve">In the RRPSS system, there are many different elements that are conceptually different entities, but there are many dependencies between them. The design principles implemented aim to manage these dependencies in a way to ensure that the core framework is </w:t>
+      </w:r>
+      <w:proofErr w:type="gramStart"/>
+      <w:r>
+        <w:rPr>
+          <w:rFonts w:ascii="Times New Roman" w:hAnsi="Times New Roman" w:cs="Times New Roman"/>
+        </w:rPr>
+        <w:t>future-proof</w:t>
+      </w:r>
+      <w:proofErr w:type="gramEnd"/>
+      <w:r>
+        <w:rPr>
+          <w:rFonts w:ascii="Times New Roman" w:hAnsi="Times New Roman" w:cs="Times New Roman"/>
+        </w:rPr>
+        <w:t>, where</w:t>
       </w:r>
       <w:r>
         <w:rPr>
@@ -495,6 +525,15 @@
     <w:p>
       <w:pPr>
         <w:pStyle w:val="ListParagraph"/>
+        <w:spacing w:line="360" w:lineRule="auto"/>
+        <w:rPr>
+          <w:rFonts w:ascii="Times New Roman" w:hAnsi="Times New Roman" w:cs="Times New Roman"/>
+        </w:rPr>
+      </w:pPr>
+    </w:p>
+    <w:p>
+      <w:pPr>
+        <w:pStyle w:val="ListParagraph"/>
         <w:numPr>
           <w:ilvl w:val="0"/>
           <w:numId w:val="6"/>
@@ -525,7 +564,19 @@
         <w:rPr>
           <w:rFonts w:ascii="Times New Roman" w:hAnsi="Times New Roman" w:cs="Times New Roman"/>
         </w:rPr>
-        <w:t xml:space="preserve">The Open-Closed Principle ensures that modules are </w:t>
+        <w:t xml:space="preserve">The Open-Closed Principle </w:t>
+      </w:r>
+      <w:r>
+        <w:rPr>
+          <w:rFonts w:ascii="Times New Roman" w:hAnsi="Times New Roman" w:cs="Times New Roman"/>
+        </w:rPr>
+        <w:t xml:space="preserve">(OCP) </w:t>
+      </w:r>
+      <w:r>
+        <w:rPr>
+          <w:rFonts w:ascii="Times New Roman" w:hAnsi="Times New Roman" w:cs="Times New Roman"/>
+        </w:rPr>
+        <w:t xml:space="preserve">ensures that modules are </w:t>
       </w:r>
       <w:r>
         <w:rPr>
@@ -541,10 +592,20 @@
         </w:rPr>
         <w:t xml:space="preserve">Open for extension allows us to add new features and standalone modifications as our needs arise, while closed for modification dictates that the original framework or source code template remains unchanged. This provides a layer of protection against unnecessary reliance between different modules/features. If the source code and template were to be modified in the process of implementing a new feature, these changes may end up causing unintended repercussions in other modules which may require parts of the original source code that has been changed. </w:t>
       </w:r>
-      <w:r>
-        <w:rPr>
-          <w:rFonts w:ascii="Times New Roman" w:hAnsi="Times New Roman" w:cs="Times New Roman"/>
-        </w:rPr>
+    </w:p>
+    <w:p>
+      <w:pPr>
+        <w:pStyle w:val="ListParagraph"/>
+        <w:spacing w:line="360" w:lineRule="auto"/>
+        <w:rPr>
+          <w:rFonts w:ascii="Times New Roman" w:hAnsi="Times New Roman" w:cs="Times New Roman"/>
+        </w:rPr>
+      </w:pPr>
+      <w:r>
+        <w:rPr>
+          <w:rFonts w:ascii="Times New Roman" w:hAnsi="Times New Roman" w:cs="Times New Roman"/>
+        </w:rPr>
+        <w:lastRenderedPageBreak/>
         <w:t xml:space="preserve">The use of </w:t>
       </w:r>
       <w:r>
@@ -573,23 +634,512 @@
         <w:rPr>
           <w:rFonts w:ascii="Times New Roman" w:hAnsi="Times New Roman" w:cs="Times New Roman"/>
         </w:rPr>
-        <w:t xml:space="preserve">in the project </w:t>
-      </w:r>
-      <w:r>
-        <w:rPr>
-          <w:rFonts w:ascii="Times New Roman" w:hAnsi="Times New Roman" w:cs="Times New Roman"/>
-        </w:rPr>
-        <w:lastRenderedPageBreak/>
-        <w:t>facilitate the Open-Closed Principle implementation by ensuring different classes can implement different versions of abstract methods.</w:t>
-      </w:r>
-    </w:p>
-    <w:p>
-      <w:pPr>
-        <w:spacing w:line="360" w:lineRule="auto"/>
-        <w:rPr>
-          <w:rFonts w:ascii="Times New Roman" w:hAnsi="Times New Roman" w:cs="Times New Roman"/>
-        </w:rPr>
-      </w:pPr>
+        <w:t xml:space="preserve">like the </w:t>
+      </w:r>
+      <w:r>
+        <w:rPr>
+          <w:rFonts w:ascii="Times New Roman" w:hAnsi="Times New Roman" w:cs="Times New Roman"/>
+          <w:b/>
+          <w:bCs/>
+        </w:rPr>
+        <w:t>Printer</w:t>
+      </w:r>
+      <w:r>
+        <w:rPr>
+          <w:rFonts w:ascii="Times New Roman" w:hAnsi="Times New Roman" w:cs="Times New Roman"/>
+          <w:b/>
+          <w:bCs/>
+        </w:rPr>
+        <w:t xml:space="preserve"> </w:t>
+      </w:r>
+      <w:r>
+        <w:rPr>
+          <w:rFonts w:ascii="Times New Roman" w:hAnsi="Times New Roman" w:cs="Times New Roman"/>
+        </w:rPr>
+        <w:t xml:space="preserve">and </w:t>
+      </w:r>
+      <w:proofErr w:type="spellStart"/>
+      <w:r>
+        <w:rPr>
+          <w:rFonts w:ascii="Times New Roman" w:hAnsi="Times New Roman" w:cs="Times New Roman"/>
+          <w:b/>
+          <w:bCs/>
+        </w:rPr>
+        <w:t>UserInterfacePrinter</w:t>
+      </w:r>
+      <w:proofErr w:type="spellEnd"/>
+      <w:r>
+        <w:rPr>
+          <w:rFonts w:ascii="Times New Roman" w:hAnsi="Times New Roman" w:cs="Times New Roman"/>
+        </w:rPr>
+        <w:t xml:space="preserve"> respectively facilitate the OCP, by allowing different classes to implement different submenus for their respective functions (</w:t>
+      </w:r>
+      <w:proofErr w:type="spellStart"/>
+      <w:r>
+        <w:rPr>
+          <w:rFonts w:ascii="Times New Roman" w:hAnsi="Times New Roman" w:cs="Times New Roman"/>
+        </w:rPr>
+        <w:t>OrderSubMenu</w:t>
+      </w:r>
+      <w:proofErr w:type="spellEnd"/>
+      <w:r>
+        <w:rPr>
+          <w:rFonts w:ascii="Times New Roman" w:hAnsi="Times New Roman" w:cs="Times New Roman"/>
+        </w:rPr>
+        <w:t xml:space="preserve"> prints the sub-menu for order functions in the console, </w:t>
+      </w:r>
+      <w:proofErr w:type="spellStart"/>
+      <w:r>
+        <w:rPr>
+          <w:rFonts w:ascii="Times New Roman" w:hAnsi="Times New Roman" w:cs="Times New Roman"/>
+        </w:rPr>
+        <w:t>ReservationMenu</w:t>
+      </w:r>
+      <w:proofErr w:type="spellEnd"/>
+      <w:r>
+        <w:rPr>
+          <w:rFonts w:ascii="Times New Roman" w:hAnsi="Times New Roman" w:cs="Times New Roman"/>
+        </w:rPr>
+        <w:t xml:space="preserve"> prints the sub-menu for reservation functions, etc.) without affecting the other while using the same </w:t>
+      </w:r>
+      <w:r>
+        <w:rPr>
+          <w:rFonts w:ascii="Times New Roman" w:hAnsi="Times New Roman" w:cs="Times New Roman"/>
+          <w:b/>
+          <w:bCs/>
+        </w:rPr>
+        <w:t xml:space="preserve">Scanner </w:t>
+      </w:r>
+      <w:r>
+        <w:rPr>
+          <w:rFonts w:ascii="Times New Roman" w:hAnsi="Times New Roman" w:cs="Times New Roman"/>
+        </w:rPr>
+        <w:t xml:space="preserve">object in </w:t>
+      </w:r>
+      <w:proofErr w:type="spellStart"/>
+      <w:r>
+        <w:rPr>
+          <w:rFonts w:ascii="Times New Roman" w:hAnsi="Times New Roman" w:cs="Times New Roman"/>
+        </w:rPr>
+        <w:t>UserInterfacePrinter</w:t>
+      </w:r>
+      <w:proofErr w:type="spellEnd"/>
+      <w:r>
+        <w:rPr>
+          <w:rFonts w:ascii="Times New Roman" w:hAnsi="Times New Roman" w:cs="Times New Roman"/>
+        </w:rPr>
+        <w:t xml:space="preserve"> that acts as a framework for receiving user inputs. </w:t>
+      </w:r>
+    </w:p>
+    <w:p>
+      <w:pPr>
+        <w:pStyle w:val="ListParagraph"/>
+        <w:spacing w:line="360" w:lineRule="auto"/>
+        <w:rPr>
+          <w:rFonts w:ascii="Times New Roman" w:hAnsi="Times New Roman" w:cs="Times New Roman"/>
+        </w:rPr>
+      </w:pPr>
+    </w:p>
+    <w:p>
+      <w:pPr>
+        <w:pStyle w:val="ListParagraph"/>
+        <w:spacing w:line="360" w:lineRule="auto"/>
+        <w:rPr>
+          <w:rFonts w:ascii="Times New Roman" w:hAnsi="Times New Roman" w:cs="Times New Roman"/>
+        </w:rPr>
+      </w:pPr>
+    </w:p>
+    <w:p>
+      <w:pPr>
+        <w:pStyle w:val="ListParagraph"/>
+        <w:numPr>
+          <w:ilvl w:val="0"/>
+          <w:numId w:val="6"/>
+        </w:numPr>
+        <w:spacing w:line="360" w:lineRule="auto"/>
+        <w:rPr>
+          <w:rFonts w:ascii="Times New Roman" w:hAnsi="Times New Roman" w:cs="Times New Roman"/>
+          <w:i/>
+          <w:iCs/>
+        </w:rPr>
+      </w:pPr>
+      <w:proofErr w:type="spellStart"/>
+      <w:r>
+        <w:rPr>
+          <w:rFonts w:ascii="Times New Roman" w:hAnsi="Times New Roman" w:cs="Times New Roman"/>
+          <w:i/>
+          <w:iCs/>
+        </w:rPr>
+        <w:t>Liskov’s</w:t>
+      </w:r>
+      <w:proofErr w:type="spellEnd"/>
+      <w:r>
+        <w:rPr>
+          <w:rFonts w:ascii="Times New Roman" w:hAnsi="Times New Roman" w:cs="Times New Roman"/>
+          <w:i/>
+          <w:iCs/>
+        </w:rPr>
+        <w:t xml:space="preserve"> Substitution Principle</w:t>
+      </w:r>
+    </w:p>
+    <w:p>
+      <w:pPr>
+        <w:pStyle w:val="ListParagraph"/>
+        <w:spacing w:line="360" w:lineRule="auto"/>
+        <w:rPr>
+          <w:rFonts w:ascii="Times New Roman" w:hAnsi="Times New Roman" w:cs="Times New Roman"/>
+        </w:rPr>
+      </w:pPr>
+      <w:proofErr w:type="spellStart"/>
+      <w:r>
+        <w:rPr>
+          <w:rFonts w:ascii="Times New Roman" w:hAnsi="Times New Roman" w:cs="Times New Roman"/>
+        </w:rPr>
+        <w:t>Liskov’s</w:t>
+      </w:r>
+      <w:proofErr w:type="spellEnd"/>
+      <w:r>
+        <w:rPr>
+          <w:rFonts w:ascii="Times New Roman" w:hAnsi="Times New Roman" w:cs="Times New Roman"/>
+        </w:rPr>
+        <w:t xml:space="preserve"> Substitution Principle (LSP) </w:t>
+      </w:r>
+      <w:r>
+        <w:rPr>
+          <w:rFonts w:ascii="Times New Roman" w:hAnsi="Times New Roman" w:cs="Times New Roman"/>
+        </w:rPr>
+        <w:t>states that any property present in a superclass must also be true for its subclasses</w:t>
+      </w:r>
+      <w:r>
+        <w:rPr>
+          <w:rFonts w:ascii="Times New Roman" w:hAnsi="Times New Roman" w:cs="Times New Roman"/>
+        </w:rPr>
+        <w:t xml:space="preserve">, thus implying that the superclass must be completely replaceable by its subclasses without causing any breakage. </w:t>
+      </w:r>
+      <w:proofErr w:type="gramStart"/>
+      <w:r>
+        <w:rPr>
+          <w:rFonts w:ascii="Times New Roman" w:hAnsi="Times New Roman" w:cs="Times New Roman"/>
+        </w:rPr>
+        <w:t>Thus</w:t>
+      </w:r>
+      <w:proofErr w:type="gramEnd"/>
+      <w:r>
+        <w:rPr>
+          <w:rFonts w:ascii="Times New Roman" w:hAnsi="Times New Roman" w:cs="Times New Roman"/>
+        </w:rPr>
+        <w:t xml:space="preserve"> the subclass also cannot introduce additional restrictions or parameters that cannot be handled by the superclass. </w:t>
+      </w:r>
+    </w:p>
+    <w:p>
+      <w:pPr>
+        <w:pStyle w:val="ListParagraph"/>
+        <w:spacing w:line="360" w:lineRule="auto"/>
+        <w:rPr>
+          <w:rFonts w:ascii="Times New Roman" w:hAnsi="Times New Roman" w:cs="Times New Roman"/>
+        </w:rPr>
+      </w:pPr>
+    </w:p>
+    <w:p>
+      <w:pPr>
+        <w:pStyle w:val="ListParagraph"/>
+        <w:spacing w:line="360" w:lineRule="auto"/>
+        <w:rPr>
+          <w:rFonts w:ascii="Times New Roman" w:hAnsi="Times New Roman" w:cs="Times New Roman"/>
+        </w:rPr>
+      </w:pPr>
+      <w:r>
+        <w:rPr>
+          <w:rFonts w:ascii="Times New Roman" w:hAnsi="Times New Roman" w:cs="Times New Roman"/>
+        </w:rPr>
+        <w:t xml:space="preserve">This can be seen in the implementation of </w:t>
+      </w:r>
+      <w:proofErr w:type="spellStart"/>
+      <w:r>
+        <w:rPr>
+          <w:rFonts w:ascii="Times New Roman" w:hAnsi="Times New Roman" w:cs="Times New Roman"/>
+          <w:b/>
+          <w:bCs/>
+        </w:rPr>
+        <w:t>AMenuItem</w:t>
+      </w:r>
+      <w:proofErr w:type="spellEnd"/>
+      <w:r>
+        <w:rPr>
+          <w:rFonts w:ascii="Times New Roman" w:hAnsi="Times New Roman" w:cs="Times New Roman"/>
+        </w:rPr>
+        <w:t xml:space="preserve"> and its subclasses </w:t>
+      </w:r>
+      <w:proofErr w:type="spellStart"/>
+      <w:r>
+        <w:rPr>
+          <w:rFonts w:ascii="Times New Roman" w:hAnsi="Times New Roman" w:cs="Times New Roman"/>
+          <w:b/>
+          <w:bCs/>
+        </w:rPr>
+        <w:t>MainDish</w:t>
+      </w:r>
+      <w:proofErr w:type="spellEnd"/>
+      <w:r>
+        <w:rPr>
+          <w:rFonts w:ascii="Times New Roman" w:hAnsi="Times New Roman" w:cs="Times New Roman"/>
+          <w:b/>
+          <w:bCs/>
+        </w:rPr>
+        <w:t>, Dessert</w:t>
+      </w:r>
+      <w:r>
+        <w:rPr>
+          <w:rFonts w:ascii="Times New Roman" w:hAnsi="Times New Roman" w:cs="Times New Roman"/>
+        </w:rPr>
+        <w:t xml:space="preserve"> and </w:t>
+      </w:r>
+      <w:r>
+        <w:rPr>
+          <w:rFonts w:ascii="Times New Roman" w:hAnsi="Times New Roman" w:cs="Times New Roman"/>
+          <w:b/>
+          <w:bCs/>
+        </w:rPr>
+        <w:t>Beverage</w:t>
+      </w:r>
+      <w:r>
+        <w:rPr>
+          <w:rFonts w:ascii="Times New Roman" w:hAnsi="Times New Roman" w:cs="Times New Roman"/>
+        </w:rPr>
+        <w:t xml:space="preserve">, where the subclasses have different enumeration variables already defined in the superclass to act as </w:t>
+      </w:r>
+      <w:r>
+        <w:rPr>
+          <w:rFonts w:ascii="Times New Roman" w:hAnsi="Times New Roman" w:cs="Times New Roman"/>
+        </w:rPr>
+        <w:t>identifiers but</w:t>
+      </w:r>
+      <w:r>
+        <w:rPr>
+          <w:rFonts w:ascii="Times New Roman" w:hAnsi="Times New Roman" w:cs="Times New Roman"/>
+        </w:rPr>
+        <w:t xml:space="preserve"> are functionally the same as their superclass and can be stored in data structures that are meant </w:t>
+      </w:r>
+      <w:r>
+        <w:rPr>
+          <w:rFonts w:ascii="Times New Roman" w:hAnsi="Times New Roman" w:cs="Times New Roman"/>
+        </w:rPr>
+        <w:t xml:space="preserve">for </w:t>
+      </w:r>
+      <w:proofErr w:type="spellStart"/>
+      <w:r>
+        <w:rPr>
+          <w:rFonts w:ascii="Times New Roman" w:hAnsi="Times New Roman" w:cs="Times New Roman"/>
+          <w:b/>
+          <w:bCs/>
+        </w:rPr>
+        <w:t>AMenuItem</w:t>
+      </w:r>
+      <w:proofErr w:type="spellEnd"/>
+      <w:r>
+        <w:rPr>
+          <w:rFonts w:ascii="Times New Roman" w:hAnsi="Times New Roman" w:cs="Times New Roman"/>
+        </w:rPr>
+        <w:t xml:space="preserve"> like </w:t>
+      </w:r>
+      <w:proofErr w:type="spellStart"/>
+      <w:r>
+        <w:rPr>
+          <w:rFonts w:ascii="Times New Roman" w:hAnsi="Times New Roman" w:cs="Times New Roman"/>
+          <w:b/>
+          <w:bCs/>
+        </w:rPr>
+        <w:t>ArrayLists</w:t>
+      </w:r>
+      <w:proofErr w:type="spellEnd"/>
+      <w:r>
+        <w:rPr>
+          <w:rFonts w:ascii="Times New Roman" w:hAnsi="Times New Roman" w:cs="Times New Roman"/>
+          <w:b/>
+          <w:bCs/>
+        </w:rPr>
+        <w:t xml:space="preserve"> </w:t>
+      </w:r>
+      <w:r>
+        <w:rPr>
+          <w:rFonts w:ascii="Times New Roman" w:hAnsi="Times New Roman" w:cs="Times New Roman"/>
+        </w:rPr>
+        <w:t>of type</w:t>
+      </w:r>
+      <w:r>
+        <w:rPr>
+          <w:rFonts w:ascii="Times New Roman" w:hAnsi="Times New Roman" w:cs="Times New Roman"/>
+        </w:rPr>
+        <w:t xml:space="preserve"> </w:t>
+      </w:r>
+      <w:proofErr w:type="spellStart"/>
+      <w:r>
+        <w:rPr>
+          <w:rFonts w:ascii="Times New Roman" w:hAnsi="Times New Roman" w:cs="Times New Roman"/>
+          <w:b/>
+          <w:bCs/>
+        </w:rPr>
+        <w:t>AMenuItem</w:t>
+      </w:r>
+      <w:proofErr w:type="spellEnd"/>
+      <w:r>
+        <w:rPr>
+          <w:rFonts w:ascii="Times New Roman" w:hAnsi="Times New Roman" w:cs="Times New Roman"/>
+        </w:rPr>
+        <w:t>.</w:t>
+      </w:r>
+    </w:p>
+    <w:p>
+      <w:pPr>
+        <w:pStyle w:val="ListParagraph"/>
+        <w:spacing w:line="360" w:lineRule="auto"/>
+        <w:rPr>
+          <w:rFonts w:ascii="Times New Roman" w:hAnsi="Times New Roman" w:cs="Times New Roman"/>
+        </w:rPr>
+      </w:pPr>
+    </w:p>
+    <w:p>
+      <w:pPr>
+        <w:pStyle w:val="ListParagraph"/>
+        <w:numPr>
+          <w:ilvl w:val="0"/>
+          <w:numId w:val="6"/>
+        </w:numPr>
+        <w:spacing w:line="360" w:lineRule="auto"/>
+        <w:rPr>
+          <w:rFonts w:ascii="Times New Roman" w:hAnsi="Times New Roman" w:cs="Times New Roman"/>
+        </w:rPr>
+      </w:pPr>
+      <w:r>
+        <w:rPr>
+          <w:rFonts w:ascii="Times New Roman" w:hAnsi="Times New Roman" w:cs="Times New Roman"/>
+          <w:i/>
+          <w:iCs/>
+        </w:rPr>
+        <w:t>Interface Segregation Principle</w:t>
+      </w:r>
+    </w:p>
+    <w:p>
+      <w:pPr>
+        <w:pStyle w:val="ListParagraph"/>
+        <w:spacing w:line="360" w:lineRule="auto"/>
+        <w:rPr>
+          <w:rFonts w:ascii="Times New Roman" w:hAnsi="Times New Roman" w:cs="Times New Roman"/>
+        </w:rPr>
+      </w:pPr>
+      <w:r>
+        <w:rPr>
+          <w:rFonts w:ascii="Times New Roman" w:hAnsi="Times New Roman" w:cs="Times New Roman"/>
+        </w:rPr>
+        <w:t xml:space="preserve">The Interface Segregation Principle (ISP) </w:t>
+      </w:r>
+      <w:r>
+        <w:rPr>
+          <w:rFonts w:ascii="Times New Roman" w:hAnsi="Times New Roman" w:cs="Times New Roman"/>
+        </w:rPr>
+        <w:t>states that classes should not depend on methods they do not use. This applies to interfaces, where they should not be implemented with methods such that there exist classes that may use some but not all methods in the interface. This is to reduce the dependency of the class on methods, as a change in an unused method in the interface breaking the interface will affect the unrelated class.</w:t>
+      </w:r>
+      <w:r>
+        <w:rPr>
+          <w:rFonts w:ascii="Times New Roman" w:hAnsi="Times New Roman" w:cs="Times New Roman"/>
+        </w:rPr>
+        <w:br/>
+      </w:r>
+      <w:r>
+        <w:rPr>
+          <w:rFonts w:ascii="Times New Roman" w:hAnsi="Times New Roman" w:cs="Times New Roman"/>
+        </w:rPr>
+        <w:br/>
+        <w:t xml:space="preserve">The </w:t>
+      </w:r>
+      <w:r>
+        <w:rPr>
+          <w:rFonts w:ascii="Times New Roman" w:hAnsi="Times New Roman" w:cs="Times New Roman"/>
+        </w:rPr>
+        <w:t xml:space="preserve">implementation of the </w:t>
+      </w:r>
+      <w:r>
+        <w:rPr>
+          <w:rFonts w:ascii="Times New Roman" w:hAnsi="Times New Roman" w:cs="Times New Roman"/>
+          <w:b/>
+          <w:bCs/>
+        </w:rPr>
+        <w:t xml:space="preserve">Printer </w:t>
+      </w:r>
+      <w:r>
+        <w:rPr>
+          <w:rFonts w:ascii="Times New Roman" w:hAnsi="Times New Roman" w:cs="Times New Roman"/>
+        </w:rPr>
+        <w:t xml:space="preserve">interface only uses one method, </w:t>
+      </w:r>
+      <w:proofErr w:type="gramStart"/>
+      <w:r>
+        <w:rPr>
+          <w:rFonts w:ascii="Times New Roman" w:hAnsi="Times New Roman" w:cs="Times New Roman"/>
+          <w:i/>
+          <w:iCs/>
+        </w:rPr>
+        <w:t>print(</w:t>
+      </w:r>
+      <w:proofErr w:type="gramEnd"/>
+      <w:r>
+        <w:rPr>
+          <w:rFonts w:ascii="Times New Roman" w:hAnsi="Times New Roman" w:cs="Times New Roman"/>
+          <w:i/>
+          <w:iCs/>
+        </w:rPr>
+        <w:t xml:space="preserve">) </w:t>
+      </w:r>
+      <w:r>
+        <w:rPr>
+          <w:rFonts w:ascii="Times New Roman" w:hAnsi="Times New Roman" w:cs="Times New Roman"/>
+        </w:rPr>
+        <w:t xml:space="preserve">for various </w:t>
+      </w:r>
+      <w:proofErr w:type="spellStart"/>
+      <w:r>
+        <w:rPr>
+          <w:rFonts w:ascii="Times New Roman" w:hAnsi="Times New Roman" w:cs="Times New Roman"/>
+        </w:rPr>
+        <w:t>SubMenu</w:t>
+      </w:r>
+      <w:proofErr w:type="spellEnd"/>
+      <w:r>
+        <w:rPr>
+          <w:rFonts w:ascii="Times New Roman" w:hAnsi="Times New Roman" w:cs="Times New Roman"/>
+        </w:rPr>
+        <w:t xml:space="preserve"> classes to implement. All classes that use the Printer interface implement this method and there are no other unrelated methods that do not associate with the concept of printing inside the interface, thus strictly adhering to the ISP.</w:t>
+      </w:r>
+    </w:p>
+    <w:p>
+      <w:pPr>
+        <w:pStyle w:val="ListParagraph"/>
+        <w:spacing w:line="360" w:lineRule="auto"/>
+        <w:rPr>
+          <w:rFonts w:ascii="Times New Roman" w:hAnsi="Times New Roman" w:cs="Times New Roman"/>
+        </w:rPr>
+      </w:pPr>
+    </w:p>
+    <w:p>
+      <w:pPr>
+        <w:pStyle w:val="ListParagraph"/>
+        <w:numPr>
+          <w:ilvl w:val="0"/>
+          <w:numId w:val="6"/>
+        </w:numPr>
+        <w:spacing w:line="360" w:lineRule="auto"/>
+        <w:rPr>
+          <w:rFonts w:ascii="Times New Roman" w:hAnsi="Times New Roman" w:cs="Times New Roman"/>
+        </w:rPr>
+      </w:pPr>
+      <w:r>
+        <w:rPr>
+          <w:rFonts w:ascii="Times New Roman" w:hAnsi="Times New Roman" w:cs="Times New Roman"/>
+          <w:i/>
+          <w:iCs/>
+        </w:rPr>
+        <w:t>Don’t Repeat Yourself</w:t>
+      </w:r>
     </w:p>
     <w:sectPr>
       <w:pgSz w:w="11906" w:h="16838"/>

</xml_diff>

<commit_message>
Added paragraph for Don't Repeat Yourself Principle
</commit_message>
<xml_diff>
--- a/CZ2002 Report.docx
+++ b/CZ2002 Report.docx
@@ -247,16 +247,8 @@
         <w:rPr>
           <w:rFonts w:ascii="Times New Roman" w:hAnsi="Times New Roman" w:cs="Times New Roman"/>
         </w:rPr>
-        <w:t>UML Diagram…………………………………………………………………………</w:t>
-      </w:r>
-      <w:proofErr w:type="gramStart"/>
-      <w:r>
-        <w:rPr>
-          <w:rFonts w:ascii="Times New Roman" w:hAnsi="Times New Roman" w:cs="Times New Roman"/>
-        </w:rPr>
-        <w:t>…..</w:t>
-      </w:r>
-      <w:proofErr w:type="gramEnd"/>
+        <w:t>UML Diagram……………………………………………………………………………..</w:t>
+      </w:r>
     </w:p>
     <w:p>
       <w:pPr>
@@ -280,16 +272,8 @@
         <w:rPr>
           <w:rFonts w:ascii="Times New Roman" w:hAnsi="Times New Roman" w:cs="Times New Roman"/>
         </w:rPr>
-        <w:t>…</w:t>
-      </w:r>
-      <w:proofErr w:type="gramStart"/>
-      <w:r>
-        <w:rPr>
-          <w:rFonts w:ascii="Times New Roman" w:hAnsi="Times New Roman" w:cs="Times New Roman"/>
-        </w:rPr>
-        <w:t>…..</w:t>
-      </w:r>
-      <w:proofErr w:type="gramEnd"/>
+        <w:t>……..</w:t>
+      </w:r>
     </w:p>
     <w:p>
       <w:pPr>
@@ -440,21 +424,7 @@
         <w:rPr>
           <w:rFonts w:ascii="Times New Roman" w:hAnsi="Times New Roman" w:cs="Times New Roman"/>
         </w:rPr>
-        <w:t xml:space="preserve">In the RRPSS system, there are many different elements that are conceptually different entities, but there are many dependencies between them. The design principles implemented aim to manage these dependencies in a way to ensure that the core framework is </w:t>
-      </w:r>
-      <w:proofErr w:type="gramStart"/>
-      <w:r>
-        <w:rPr>
-          <w:rFonts w:ascii="Times New Roman" w:hAnsi="Times New Roman" w:cs="Times New Roman"/>
-        </w:rPr>
-        <w:t>future-proof</w:t>
-      </w:r>
-      <w:proofErr w:type="gramEnd"/>
-      <w:r>
-        <w:rPr>
-          <w:rFonts w:ascii="Times New Roman" w:hAnsi="Times New Roman" w:cs="Times New Roman"/>
-        </w:rPr>
-        <w:t>, where</w:t>
+        <w:t>In the RRPSS system, there are many different elements that are conceptually different entities, but there are many dependencies between them. The design principles implemented aim to manage these dependencies in a way to ensure that the core framework is future-proof, where</w:t>
       </w:r>
       <w:r>
         <w:rPr>
@@ -700,35 +670,13 @@
         <w:rPr>
           <w:rFonts w:ascii="Times New Roman" w:hAnsi="Times New Roman" w:cs="Times New Roman"/>
         </w:rPr>
-        <w:t xml:space="preserve"> prints the sub-menu for reservation functions, etc.) without affecting the other while using the same </w:t>
-      </w:r>
-      <w:r>
-        <w:rPr>
-          <w:rFonts w:ascii="Times New Roman" w:hAnsi="Times New Roman" w:cs="Times New Roman"/>
-          <w:b/>
-          <w:bCs/>
-        </w:rPr>
-        <w:t xml:space="preserve">Scanner </w:t>
-      </w:r>
-      <w:r>
-        <w:rPr>
-          <w:rFonts w:ascii="Times New Roman" w:hAnsi="Times New Roman" w:cs="Times New Roman"/>
-        </w:rPr>
-        <w:t xml:space="preserve">object in </w:t>
-      </w:r>
-      <w:proofErr w:type="spellStart"/>
-      <w:r>
-        <w:rPr>
-          <w:rFonts w:ascii="Times New Roman" w:hAnsi="Times New Roman" w:cs="Times New Roman"/>
-        </w:rPr>
-        <w:t>UserInterfacePrinter</w:t>
-      </w:r>
-      <w:proofErr w:type="spellEnd"/>
-      <w:r>
-        <w:rPr>
-          <w:rFonts w:ascii="Times New Roman" w:hAnsi="Times New Roman" w:cs="Times New Roman"/>
-        </w:rPr>
-        <w:t xml:space="preserve"> that acts as a framework for receiving user inputs. </w:t>
+        <w:t xml:space="preserve"> prints the sub-menu for reservation functions, etc.) without affecting </w:t>
+      </w:r>
+      <w:r>
+        <w:rPr>
+          <w:rFonts w:ascii="Times New Roman" w:hAnsi="Times New Roman" w:cs="Times New Roman"/>
+        </w:rPr>
+        <w:t>other subclasses.</w:t>
       </w:r>
     </w:p>
     <w:p>
@@ -814,21 +762,7 @@
         <w:rPr>
           <w:rFonts w:ascii="Times New Roman" w:hAnsi="Times New Roman" w:cs="Times New Roman"/>
         </w:rPr>
-        <w:t xml:space="preserve">, thus implying that the superclass must be completely replaceable by its subclasses without causing any breakage. </w:t>
-      </w:r>
-      <w:proofErr w:type="gramStart"/>
-      <w:r>
-        <w:rPr>
-          <w:rFonts w:ascii="Times New Roman" w:hAnsi="Times New Roman" w:cs="Times New Roman"/>
-        </w:rPr>
-        <w:t>Thus</w:t>
-      </w:r>
-      <w:proofErr w:type="gramEnd"/>
-      <w:r>
-        <w:rPr>
-          <w:rFonts w:ascii="Times New Roman" w:hAnsi="Times New Roman" w:cs="Times New Roman"/>
-        </w:rPr>
-        <w:t xml:space="preserve"> the subclass also cannot introduce additional restrictions or parameters that cannot be handled by the superclass. </w:t>
+        <w:t xml:space="preserve">, thus implying that the superclass must be completely replaceable by its subclasses without causing any breakage. Thus the subclass also cannot introduce additional restrictions or parameters that cannot be handled by the superclass. </w:t>
       </w:r>
     </w:p>
     <w:p>
@@ -1072,23 +1006,13 @@
         </w:rPr>
         <w:t xml:space="preserve">interface only uses one method, </w:t>
       </w:r>
-      <w:proofErr w:type="gramStart"/>
       <w:r>
         <w:rPr>
           <w:rFonts w:ascii="Times New Roman" w:hAnsi="Times New Roman" w:cs="Times New Roman"/>
           <w:i/>
           <w:iCs/>
         </w:rPr>
-        <w:t>print(</w:t>
-      </w:r>
-      <w:proofErr w:type="gramEnd"/>
-      <w:r>
-        <w:rPr>
-          <w:rFonts w:ascii="Times New Roman" w:hAnsi="Times New Roman" w:cs="Times New Roman"/>
-          <w:i/>
-          <w:iCs/>
-        </w:rPr>
-        <w:t xml:space="preserve">) </w:t>
+        <w:t xml:space="preserve">print() </w:t>
       </w:r>
       <w:r>
         <w:rPr>
@@ -1140,6 +1064,140 @@
         </w:rPr>
         <w:t>Don’t Repeat Yourself</w:t>
       </w:r>
+    </w:p>
+    <w:p>
+      <w:pPr>
+        <w:pStyle w:val="ListParagraph"/>
+        <w:spacing w:line="360" w:lineRule="auto"/>
+        <w:rPr>
+          <w:rFonts w:ascii="Times New Roman" w:hAnsi="Times New Roman" w:cs="Times New Roman"/>
+        </w:rPr>
+      </w:pPr>
+      <w:r>
+        <w:rPr>
+          <w:rFonts w:ascii="Times New Roman" w:hAnsi="Times New Roman" w:cs="Times New Roman"/>
+        </w:rPr>
+        <w:t xml:space="preserve">The Don’t Repeat Yourself (DRY) Principle ensures that we do not add or implement </w:t>
+      </w:r>
+      <w:r>
+        <w:rPr>
+          <w:rFonts w:ascii="Times New Roman" w:hAnsi="Times New Roman" w:cs="Times New Roman"/>
+        </w:rPr>
+        <w:t xml:space="preserve">what already exists; thus a functionality or value that can be reused in different places should not be reimplemented, only referenced. </w:t>
+      </w:r>
+    </w:p>
+    <w:p>
+      <w:pPr>
+        <w:pStyle w:val="ListParagraph"/>
+        <w:spacing w:line="360" w:lineRule="auto"/>
+        <w:rPr>
+          <w:rFonts w:ascii="Times New Roman" w:hAnsi="Times New Roman" w:cs="Times New Roman"/>
+        </w:rPr>
+      </w:pPr>
+      <w:r>
+        <w:rPr>
+          <w:rFonts w:ascii="Times New Roman" w:hAnsi="Times New Roman" w:cs="Times New Roman"/>
+        </w:rPr>
+        <w:t xml:space="preserve">The subclasses </w:t>
+      </w:r>
+      <w:proofErr w:type="spellStart"/>
+      <w:r>
+        <w:rPr>
+          <w:rFonts w:ascii="Times New Roman" w:hAnsi="Times New Roman" w:cs="Times New Roman"/>
+          <w:b/>
+          <w:bCs/>
+        </w:rPr>
+        <w:t>MenuSubMenu</w:t>
+      </w:r>
+      <w:proofErr w:type="spellEnd"/>
+      <w:r>
+        <w:rPr>
+          <w:rFonts w:ascii="Times New Roman" w:hAnsi="Times New Roman" w:cs="Times New Roman"/>
+        </w:rPr>
+        <w:t xml:space="preserve">, </w:t>
+      </w:r>
+      <w:proofErr w:type="spellStart"/>
+      <w:r>
+        <w:rPr>
+          <w:rFonts w:ascii="Times New Roman" w:hAnsi="Times New Roman" w:cs="Times New Roman"/>
+          <w:b/>
+          <w:bCs/>
+        </w:rPr>
+        <w:t>OrderSubMenu</w:t>
+      </w:r>
+      <w:proofErr w:type="spellEnd"/>
+      <w:r>
+        <w:rPr>
+          <w:rFonts w:ascii="Times New Roman" w:hAnsi="Times New Roman" w:cs="Times New Roman"/>
+        </w:rPr>
+        <w:t xml:space="preserve"> and </w:t>
+      </w:r>
+      <w:proofErr w:type="spellStart"/>
+      <w:r>
+        <w:rPr>
+          <w:rFonts w:ascii="Times New Roman" w:hAnsi="Times New Roman" w:cs="Times New Roman"/>
+          <w:b/>
+          <w:bCs/>
+        </w:rPr>
+        <w:t>ReservationSubMenu</w:t>
+      </w:r>
+      <w:proofErr w:type="spellEnd"/>
+      <w:r>
+        <w:rPr>
+          <w:rFonts w:ascii="Times New Roman" w:hAnsi="Times New Roman" w:cs="Times New Roman"/>
+        </w:rPr>
+        <w:t xml:space="preserve"> all require the </w:t>
+      </w:r>
+      <w:r>
+        <w:rPr>
+          <w:rFonts w:ascii="Times New Roman" w:hAnsi="Times New Roman" w:cs="Times New Roman"/>
+          <w:b/>
+          <w:bCs/>
+        </w:rPr>
+        <w:t xml:space="preserve">Scanner </w:t>
+      </w:r>
+      <w:r>
+        <w:rPr>
+          <w:rFonts w:ascii="Times New Roman" w:hAnsi="Times New Roman" w:cs="Times New Roman"/>
+        </w:rPr>
+        <w:t xml:space="preserve">object to receive user input to perform their various functions. Instead of creating a </w:t>
+      </w:r>
+      <w:r>
+        <w:rPr>
+          <w:rFonts w:ascii="Times New Roman" w:hAnsi="Times New Roman" w:cs="Times New Roman"/>
+        </w:rPr>
+        <w:lastRenderedPageBreak/>
+        <w:t xml:space="preserve">new Scanner object for each and every one of them, the Scanner is initialized in their common superclass, </w:t>
+      </w:r>
+      <w:proofErr w:type="spellStart"/>
+      <w:r>
+        <w:rPr>
+          <w:rFonts w:ascii="Times New Roman" w:hAnsi="Times New Roman" w:cs="Times New Roman"/>
+        </w:rPr>
+        <w:t>UserInterfac</w:t>
+      </w:r>
+      <w:r>
+        <w:rPr>
+          <w:rFonts w:ascii="Times New Roman" w:hAnsi="Times New Roman" w:cs="Times New Roman"/>
+        </w:rPr>
+        <w:t>ePrinter</w:t>
+      </w:r>
+      <w:proofErr w:type="spellEnd"/>
+      <w:r>
+        <w:rPr>
+          <w:rFonts w:ascii="Times New Roman" w:hAnsi="Times New Roman" w:cs="Times New Roman"/>
+        </w:rPr>
+        <w:t xml:space="preserve"> and referenced by the three subclasses, thereby eliminating repetition and adhering to the DRY principle. </w:t>
+      </w:r>
+    </w:p>
+    <w:p>
+      <w:pPr>
+        <w:pStyle w:val="ListParagraph"/>
+        <w:spacing w:line="360" w:lineRule="auto"/>
+        <w:rPr>
+          <w:rFonts w:ascii="Times New Roman" w:hAnsi="Times New Roman" w:cs="Times New Roman"/>
+        </w:rPr>
+      </w:pPr>
     </w:p>
     <w:sectPr>
       <w:pgSz w:w="11906" w:h="16838"/>

</xml_diff>